<commit_message>
Tercera vesion casos de uso, prototipos de interfaz de usuario.
Se realizaron modificaciones a las descripciones correspondientes y se finalizo la primera versión de las interfaces de usuario.
</commit_message>
<xml_diff>
--- a/Artefactos/Descripciones de casos de uso Ray.docx
+++ b/Artefactos/Descripciones de casos de uso Ray.docx
@@ -9643,7 +9643,23 @@
                 <w:sz w:val="20"/>
                 <w:lang w:val="es-ES"/>
               </w:rPr>
-              <w:t>Datos del egreso: Nombre del gasto realizado, una descripción y el costo de éste. Pantalla de confirmación, notificación acción realizada, notificación campos vacíos.</w:t>
+              <w:t>Datos del egreso: Nombre del gasto realizado,</w:t>
+            </w:r>
+            <w:r>
+              <w:rPr>
+                <w:rFonts w:ascii="Arial" w:hAnsi="Arial" w:cs="Arial"/>
+                <w:sz w:val="20"/>
+                <w:lang w:val="es-ES"/>
+              </w:rPr>
+              <w:t xml:space="preserve"> fecha,</w:t>
+            </w:r>
+            <w:r>
+              <w:rPr>
+                <w:rFonts w:ascii="Arial" w:hAnsi="Arial" w:cs="Arial"/>
+                <w:sz w:val="20"/>
+                <w:lang w:val="es-ES"/>
+              </w:rPr>
+              <w:t xml:space="preserve"> una descripción y el costo de éste. Pantalla de confirmación, notificación acción realizada, notificación campos vacíos.</w:t>
             </w:r>
           </w:p>
         </w:tc>
@@ -10809,7 +10825,23 @@
                 <w:sz w:val="20"/>
                 <w:lang w:val="es-ES"/>
               </w:rPr>
-              <w:t>El sistema despliega la PANTALLA ADMINISTRAR INSCRIPCIONES DE GRUPO.</w:t>
+              <w:t>El sistema despliega la PANTALLA ADMINISTRAR INSCRIPCIONES DE GRUPO</w:t>
+            </w:r>
+            <w:r>
+              <w:rPr>
+                <w:rFonts w:ascii="Arial" w:hAnsi="Arial" w:cs="Arial"/>
+                <w:sz w:val="20"/>
+                <w:lang w:val="es-ES"/>
+              </w:rPr>
+              <w:t>, la cual contiene todos los alumnos del grupo</w:t>
+            </w:r>
+            <w:r>
+              <w:rPr>
+                <w:rFonts w:ascii="Arial" w:hAnsi="Arial" w:cs="Arial"/>
+                <w:sz w:val="20"/>
+                <w:lang w:val="es-ES"/>
+              </w:rPr>
+              <w:t>.</w:t>
             </w:r>
           </w:p>
           <w:p>
@@ -11892,6 +11924,7 @@
                 <w:sz w:val="20"/>
                 <w:lang w:val="es-ES"/>
               </w:rPr>
+              <w:lastRenderedPageBreak/>
               <w:t xml:space="preserve">El sistema </w:t>
             </w:r>
             <w:r>
@@ -11996,7 +12029,6 @@
                 <w:sz w:val="20"/>
                 <w:lang w:val="es-ES"/>
               </w:rPr>
-              <w:lastRenderedPageBreak/>
               <w:t>El maestro da clic en la opción para dar de baja al alumno</w:t>
             </w:r>
             <w:r>
@@ -13451,6 +13483,7 @@
                 <w:sz w:val="20"/>
                 <w:lang w:val="es-ES"/>
               </w:rPr>
+              <w:lastRenderedPageBreak/>
               <w:t>Regresa al paso 1 del flujo normal.</w:t>
             </w:r>
           </w:p>
@@ -13489,6 +13522,7 @@
                 <w:sz w:val="20"/>
                 <w:lang w:val="es-ES"/>
               </w:rPr>
+              <w:lastRenderedPageBreak/>
               <w:t>Postcondiciones:</w:t>
             </w:r>
           </w:p>
@@ -13589,7 +13623,6 @@
                 <w:sz w:val="20"/>
                 <w:lang w:val="es-ES"/>
               </w:rPr>
-              <w:lastRenderedPageBreak/>
               <w:t>Se debe actualizar</w:t>
             </w:r>
             <w:r>
@@ -13626,8 +13659,6 @@
             </w:r>
           </w:p>
         </w:tc>
-        <w:bookmarkStart w:id="0" w:name="_GoBack"/>
-        <w:bookmarkEnd w:id="0"/>
       </w:tr>
       <w:tr>
         <w:trPr>
@@ -13662,7 +13693,6 @@
                 <w:sz w:val="20"/>
                 <w:lang w:val="es-ES"/>
               </w:rPr>
-              <w:lastRenderedPageBreak/>
               <w:t>Entradas:</w:t>
             </w:r>
           </w:p>
@@ -13873,7 +13903,25 @@
                 <w:sz w:val="20"/>
                 <w:lang w:val="es-ES"/>
               </w:rPr>
-              <w:t xml:space="preserve">Nombre, apellidos, </w:t>
+              <w:t>Nombre</w:t>
+            </w:r>
+            <w:r>
+              <w:rPr>
+                <w:rFonts w:ascii="Arial" w:hAnsi="Arial" w:cs="Arial"/>
+                <w:sz w:val="20"/>
+                <w:lang w:val="es-ES"/>
+              </w:rPr>
+              <w:t xml:space="preserve"> completo</w:t>
+            </w:r>
+            <w:bookmarkStart w:id="0" w:name="_GoBack"/>
+            <w:bookmarkEnd w:id="0"/>
+            <w:r>
+              <w:rPr>
+                <w:rFonts w:ascii="Arial" w:hAnsi="Arial" w:cs="Arial"/>
+                <w:sz w:val="20"/>
+                <w:lang w:val="es-ES"/>
+              </w:rPr>
+              <w:t xml:space="preserve">, </w:t>
             </w:r>
             <w:r>
               <w:rPr>
@@ -22874,7 +22922,7 @@
 </file>
 
 <file path=customXml/itemProps1.xml><?xml version="1.0" encoding="utf-8"?>
-<ds:datastoreItem xmlns:ds="http://schemas.openxmlformats.org/officeDocument/2006/customXml" ds:itemID="{39B72C1D-2898-41A4-92B3-0AABD4E74CA8}">
+<ds:datastoreItem xmlns:ds="http://schemas.openxmlformats.org/officeDocument/2006/customXml" ds:itemID="{246A8CEF-B953-4BA0-B6A0-8EC182438F5C}">
   <ds:schemaRefs>
     <ds:schemaRef ds:uri="http://schemas.openxmlformats.org/officeDocument/2006/bibliography"/>
   </ds:schemaRefs>

</xml_diff>